<commit_message>
Latar belakang dan batasan masalah
</commit_message>
<xml_diff>
--- a/BAB I.docx
+++ b/BAB I.docx
@@ -43,9 +43,11 @@
     <w:p>
       <w:pPr>
         <w:pStyle w:val="Style1"/>
-        <w:ind w:firstLine="0"/>
+        <w:ind w:left="984" w:firstLine="0"/>
+        <w:jc w:val="center"/>
         <w:rPr>
           <w:b/>
+          <w:sz w:val="28"/>
         </w:rPr>
       </w:pPr>
     </w:p>
@@ -76,16 +78,563 @@
           <w:szCs w:val="24"/>
           <w:lang w:val="en-US"/>
         </w:rPr>
-        <w:t xml:space="preserve">Latar Belakang Masalah </w:t>
+        <w:t xml:space="preserve">Latar Belakang </w:t>
       </w:r>
     </w:p>
     <w:p>
       <w:pPr>
         <w:spacing w:line="360" w:lineRule="auto"/>
+        <w:ind w:firstLine="720"/>
         <w:jc w:val="both"/>
         <w:rPr>
           <w:rFonts w:ascii="Times New Roman" w:hAnsi="Times New Roman"/>
           <w:color w:val="000000"/>
+          <w:sz w:val="24"/>
+          <w:szCs w:val="24"/>
+        </w:rPr>
+      </w:pPr>
+      <w:r>
+        <w:rPr>
+          <w:rFonts w:ascii="Times New Roman" w:hAnsi="Times New Roman"/>
+          <w:color w:val="000000"/>
+          <w:sz w:val="24"/>
+          <w:szCs w:val="24"/>
+        </w:rPr>
+        <w:t>Kemampuan menjaga keseimbangan tubuh merupakan hal yang mendasar bagi setiap manusia dalam melakukan kegiatan rutin sehari-hari.</w:t>
+      </w:r>
+      <w:r>
+        <w:rPr>
+          <w:rFonts w:ascii="Times New Roman" w:hAnsi="Times New Roman"/>
+          <w:color w:val="000000"/>
+          <w:sz w:val="24"/>
+          <w:szCs w:val="24"/>
+        </w:rPr>
+        <w:t xml:space="preserve"> Ada banyak faktor yang mempengaruhi keseimbangan tubuh manusia.</w:t>
+      </w:r>
+      <w:r>
+        <w:rPr>
+          <w:rFonts w:ascii="Times New Roman" w:hAnsi="Times New Roman"/>
+          <w:color w:val="000000"/>
+          <w:sz w:val="24"/>
+          <w:szCs w:val="24"/>
+        </w:rPr>
+        <w:t xml:space="preserve"> Oleh karena itu, mempelajari dan meningkatkan kemampuan menjaga keseimbangan</w:t>
+      </w:r>
+      <w:r>
+        <w:rPr>
+          <w:rFonts w:ascii="Times New Roman" w:hAnsi="Times New Roman"/>
+          <w:color w:val="000000"/>
+          <w:sz w:val="24"/>
+          <w:szCs w:val="24"/>
+        </w:rPr>
+        <w:t xml:space="preserve"> pada tubuh manusia</w:t>
+      </w:r>
+      <w:r>
+        <w:rPr>
+          <w:rFonts w:ascii="Times New Roman" w:hAnsi="Times New Roman"/>
+          <w:color w:val="000000"/>
+          <w:sz w:val="24"/>
+          <w:szCs w:val="24"/>
+        </w:rPr>
+        <w:t xml:space="preserve"> </w:t>
+      </w:r>
+      <w:r>
+        <w:rPr>
+          <w:rFonts w:ascii="Times New Roman" w:hAnsi="Times New Roman"/>
+          <w:color w:val="000000"/>
+          <w:sz w:val="24"/>
+          <w:szCs w:val="24"/>
+        </w:rPr>
+        <w:t>memberikan dampak</w:t>
+      </w:r>
+      <w:r>
+        <w:rPr>
+          <w:rFonts w:ascii="Times New Roman" w:hAnsi="Times New Roman"/>
+          <w:color w:val="000000"/>
+          <w:sz w:val="24"/>
+          <w:szCs w:val="24"/>
+        </w:rPr>
+        <w:t xml:space="preserve"> banyak</w:t>
+      </w:r>
+      <w:r>
+        <w:rPr>
+          <w:rFonts w:ascii="Times New Roman" w:hAnsi="Times New Roman"/>
+          <w:color w:val="000000"/>
+          <w:sz w:val="24"/>
+          <w:szCs w:val="24"/>
+        </w:rPr>
+        <w:t xml:space="preserve"> positif. </w:t>
+      </w:r>
+    </w:p>
+    <w:p>
+      <w:pPr>
+        <w:spacing w:line="360" w:lineRule="auto"/>
+        <w:ind w:firstLine="720"/>
+        <w:jc w:val="both"/>
+        <w:rPr>
+          <w:rFonts w:ascii="Times New Roman" w:hAnsi="Times New Roman"/>
+          <w:sz w:val="24"/>
+          <w:szCs w:val="24"/>
+        </w:rPr>
+      </w:pPr>
+      <w:r>
+        <w:rPr>
+          <w:rFonts w:ascii="Times New Roman" w:hAnsi="Times New Roman"/>
+          <w:color w:val="000000"/>
+          <w:sz w:val="24"/>
+          <w:szCs w:val="24"/>
+        </w:rPr>
+        <w:t>Kecelakaan terjatuh akibat kehilangan keseimbangan merupakan masalah kesehatan umum yang dapat mengakibatkan luka serius, disabilitas, pengobatan dengan biaya tinggi, dan bahkan kematian.</w:t>
+      </w:r>
+      <w:r>
+        <w:rPr>
+          <w:rFonts w:ascii="Times New Roman" w:hAnsi="Times New Roman"/>
+          <w:sz w:val="24"/>
+          <w:szCs w:val="24"/>
+        </w:rPr>
+        <w:t xml:space="preserve"> </w:t>
+      </w:r>
+      <w:r>
+        <w:rPr>
+          <w:rFonts w:ascii="Times New Roman" w:hAnsi="Times New Roman"/>
+          <w:sz w:val="24"/>
+          <w:szCs w:val="24"/>
+        </w:rPr>
+        <w:t xml:space="preserve">Penyebab paling umum dari kecelakaan ini adalah ketidakmampuan otot-otot pada tubuh manusia dalam </w:t>
+      </w:r>
+      <w:r>
+        <w:rPr>
+          <w:rFonts w:ascii="Times New Roman" w:hAnsi="Times New Roman"/>
+          <w:sz w:val="24"/>
+          <w:szCs w:val="24"/>
+        </w:rPr>
+        <w:t>menjaga titik</w:t>
+      </w:r>
+      <w:r>
+        <w:rPr>
+          <w:rFonts w:ascii="Times New Roman" w:hAnsi="Times New Roman"/>
+          <w:sz w:val="24"/>
+          <w:szCs w:val="24"/>
+        </w:rPr>
+        <w:t xml:space="preserve"> </w:t>
+      </w:r>
+      <w:r>
+        <w:rPr>
+          <w:rFonts w:ascii="Times New Roman" w:hAnsi="Times New Roman"/>
+          <w:sz w:val="24"/>
+          <w:szCs w:val="24"/>
+        </w:rPr>
+        <w:t xml:space="preserve">pusat massa tubuh relatif terhadap garis vertikal percepatan gravitasi. Setiap saat manusia </w:t>
+      </w:r>
+      <w:r>
+        <w:rPr>
+          <w:rFonts w:ascii="Times New Roman" w:hAnsi="Times New Roman"/>
+          <w:sz w:val="24"/>
+          <w:szCs w:val="24"/>
+        </w:rPr>
+        <w:t xml:space="preserve">merubah </w:t>
+      </w:r>
+      <w:r>
+        <w:rPr>
+          <w:rFonts w:ascii="Times New Roman" w:hAnsi="Times New Roman"/>
+          <w:sz w:val="24"/>
+          <w:szCs w:val="24"/>
+        </w:rPr>
+        <w:t>pose</w:t>
+      </w:r>
+      <w:r>
+        <w:rPr>
+          <w:rFonts w:ascii="Times New Roman" w:hAnsi="Times New Roman"/>
+          <w:sz w:val="24"/>
+          <w:szCs w:val="24"/>
+        </w:rPr>
+        <w:t xml:space="preserve"> </w:t>
+      </w:r>
+      <w:r>
+        <w:rPr>
+          <w:rFonts w:ascii="Times New Roman" w:hAnsi="Times New Roman"/>
+          <w:sz w:val="24"/>
+          <w:szCs w:val="24"/>
+        </w:rPr>
+        <w:t>tubuh</w:t>
+      </w:r>
+      <w:r>
+        <w:rPr>
+          <w:rFonts w:ascii="Times New Roman" w:hAnsi="Times New Roman"/>
+          <w:sz w:val="24"/>
+          <w:szCs w:val="24"/>
+        </w:rPr>
+        <w:t xml:space="preserve"> akan mempengaruhi letak pusat massa tubuh. </w:t>
+      </w:r>
+    </w:p>
+    <w:p>
+      <w:pPr>
+        <w:spacing w:line="360" w:lineRule="auto"/>
+        <w:ind w:firstLine="720"/>
+        <w:jc w:val="both"/>
+        <w:rPr>
+          <w:rFonts w:ascii="Times New Roman" w:hAnsi="Times New Roman"/>
+          <w:sz w:val="24"/>
+          <w:szCs w:val="24"/>
+        </w:rPr>
+      </w:pPr>
+      <w:r>
+        <w:rPr>
+          <w:rFonts w:ascii="Times New Roman" w:hAnsi="Times New Roman"/>
+          <w:sz w:val="24"/>
+          <w:szCs w:val="24"/>
+        </w:rPr>
+        <w:t xml:space="preserve">Pose tubuh manusia dapat direkam menggunakan teknologi </w:t>
+      </w:r>
+      <w:r>
+        <w:rPr>
+          <w:rFonts w:ascii="Times New Roman" w:hAnsi="Times New Roman"/>
+          <w:i/>
+          <w:sz w:val="24"/>
+          <w:szCs w:val="24"/>
+        </w:rPr>
+        <w:t>motion capture</w:t>
+      </w:r>
+      <w:r>
+        <w:rPr>
+          <w:rFonts w:ascii="Times New Roman" w:hAnsi="Times New Roman"/>
+          <w:sz w:val="24"/>
+          <w:szCs w:val="24"/>
+        </w:rPr>
+        <w:t>. Deng</w:t>
+      </w:r>
+      <w:r>
+        <w:rPr>
+          <w:rFonts w:ascii="Times New Roman" w:hAnsi="Times New Roman"/>
+          <w:sz w:val="24"/>
+          <w:szCs w:val="24"/>
+        </w:rPr>
+        <w:t xml:space="preserve">an menggunakan </w:t>
+      </w:r>
+      <w:r>
+        <w:rPr>
+          <w:rFonts w:ascii="Times New Roman" w:hAnsi="Times New Roman"/>
+          <w:i/>
+          <w:sz w:val="24"/>
+          <w:szCs w:val="24"/>
+        </w:rPr>
+        <w:t>weighted segmental method</w:t>
+      </w:r>
+      <w:r>
+        <w:rPr>
+          <w:rFonts w:ascii="Times New Roman" w:hAnsi="Times New Roman"/>
+          <w:sz w:val="24"/>
+          <w:szCs w:val="24"/>
+        </w:rPr>
+        <w:t xml:space="preserve"> </w:t>
+      </w:r>
+      <w:r>
+        <w:rPr>
+          <w:rFonts w:ascii="Times New Roman" w:hAnsi="Times New Roman"/>
+          <w:sz w:val="24"/>
+          <w:szCs w:val="24"/>
+        </w:rPr>
+        <w:t xml:space="preserve">pada </w:t>
+      </w:r>
+      <w:r>
+        <w:rPr>
+          <w:rFonts w:ascii="Times New Roman" w:hAnsi="Times New Roman"/>
+          <w:sz w:val="24"/>
+          <w:szCs w:val="24"/>
+        </w:rPr>
+        <w:t>tubuh manusia, maka titik pusat massa tubuh manusia dapat diperkirakan dengan melakukan perbandingan pusat massa setiap segment terhadap pusat massa total tubuh.</w:t>
+      </w:r>
+      <w:r>
+        <w:rPr>
+          <w:rFonts w:ascii="Times New Roman" w:hAnsi="Times New Roman"/>
+          <w:sz w:val="24"/>
+          <w:szCs w:val="24"/>
+        </w:rPr>
+        <w:t xml:space="preserve"> Pendekatan diatas memungkinkan</w:t>
+      </w:r>
+      <w:r>
+        <w:rPr>
+          <w:rFonts w:ascii="Times New Roman" w:hAnsi="Times New Roman"/>
+          <w:sz w:val="24"/>
+          <w:szCs w:val="24"/>
+        </w:rPr>
+        <w:t xml:space="preserve"> pencitraan </w:t>
+      </w:r>
+      <w:r>
+        <w:rPr>
+          <w:rFonts w:ascii="Times New Roman" w:hAnsi="Times New Roman"/>
+          <w:i/>
+          <w:sz w:val="24"/>
+          <w:szCs w:val="24"/>
+        </w:rPr>
+        <w:t>visual</w:t>
+      </w:r>
+      <w:r>
+        <w:rPr>
+          <w:rFonts w:ascii="Times New Roman" w:hAnsi="Times New Roman"/>
+          <w:sz w:val="24"/>
+          <w:szCs w:val="24"/>
+        </w:rPr>
+        <w:t xml:space="preserve"> </w:t>
+      </w:r>
+      <w:r>
+        <w:rPr>
+          <w:rFonts w:ascii="Times New Roman" w:hAnsi="Times New Roman"/>
+          <w:sz w:val="24"/>
+          <w:szCs w:val="24"/>
+        </w:rPr>
+        <w:t xml:space="preserve">titik pusat massa </w:t>
+      </w:r>
+      <w:r>
+        <w:rPr>
+          <w:rFonts w:ascii="Times New Roman" w:hAnsi="Times New Roman"/>
+          <w:sz w:val="24"/>
+          <w:szCs w:val="24"/>
+        </w:rPr>
+        <w:t xml:space="preserve">pada </w:t>
+      </w:r>
+      <w:r>
+        <w:rPr>
+          <w:rFonts w:ascii="Times New Roman" w:hAnsi="Times New Roman"/>
+          <w:sz w:val="24"/>
+          <w:szCs w:val="24"/>
+        </w:rPr>
+        <w:t xml:space="preserve">setiap </w:t>
+      </w:r>
+      <w:r>
+        <w:rPr>
+          <w:rFonts w:ascii="Times New Roman" w:hAnsi="Times New Roman"/>
+          <w:sz w:val="24"/>
+          <w:szCs w:val="24"/>
+        </w:rPr>
+        <w:t>pose</w:t>
+      </w:r>
+      <w:r>
+        <w:rPr>
+          <w:rFonts w:ascii="Times New Roman" w:hAnsi="Times New Roman"/>
+          <w:sz w:val="24"/>
+          <w:szCs w:val="24"/>
+        </w:rPr>
+        <w:t xml:space="preserve"> tertentu</w:t>
+      </w:r>
+      <w:r>
+        <w:rPr>
+          <w:rFonts w:ascii="Times New Roman" w:hAnsi="Times New Roman"/>
+          <w:sz w:val="24"/>
+          <w:szCs w:val="24"/>
+        </w:rPr>
+        <w:t xml:space="preserve"> </w:t>
+      </w:r>
+      <w:r>
+        <w:rPr>
+          <w:rFonts w:ascii="Times New Roman" w:hAnsi="Times New Roman"/>
+          <w:sz w:val="24"/>
+          <w:szCs w:val="24"/>
+        </w:rPr>
+        <w:t xml:space="preserve">agar dapat </w:t>
+      </w:r>
+      <w:r>
+        <w:rPr>
+          <w:rFonts w:ascii="Times New Roman" w:hAnsi="Times New Roman"/>
+          <w:sz w:val="24"/>
+          <w:szCs w:val="24"/>
+        </w:rPr>
+        <w:t xml:space="preserve">menentukan solusi spesifik terhadap </w:t>
+      </w:r>
+      <w:r>
+        <w:rPr>
+          <w:rFonts w:ascii="Times New Roman" w:hAnsi="Times New Roman"/>
+          <w:sz w:val="24"/>
+          <w:szCs w:val="24"/>
+        </w:rPr>
+        <w:t>pose</w:t>
+      </w:r>
+      <w:r>
+        <w:rPr>
+          <w:rFonts w:ascii="Times New Roman" w:hAnsi="Times New Roman"/>
+          <w:sz w:val="24"/>
+          <w:szCs w:val="24"/>
+        </w:rPr>
+        <w:t xml:space="preserve"> </w:t>
+      </w:r>
+      <w:r>
+        <w:rPr>
+          <w:rFonts w:ascii="Times New Roman" w:hAnsi="Times New Roman"/>
+          <w:sz w:val="24"/>
+          <w:szCs w:val="24"/>
+        </w:rPr>
+        <w:t>tersebut.</w:t>
+      </w:r>
+      <w:r>
+        <w:rPr>
+          <w:rFonts w:ascii="Times New Roman" w:hAnsi="Times New Roman"/>
+          <w:sz w:val="24"/>
+          <w:szCs w:val="24"/>
+        </w:rPr>
+        <w:t xml:space="preserve"> </w:t>
+      </w:r>
+    </w:p>
+    <w:p>
+      <w:pPr>
+        <w:pStyle w:val="ListParagraph"/>
+        <w:numPr>
+          <w:ilvl w:val="1"/>
+          <w:numId w:val="7"/>
+        </w:numPr>
+        <w:spacing w:line="360" w:lineRule="auto"/>
+        <w:jc w:val="both"/>
+        <w:rPr>
+          <w:rFonts w:ascii="Times New Roman" w:hAnsi="Times New Roman"/>
+          <w:b/>
+          <w:sz w:val="24"/>
+          <w:szCs w:val="24"/>
+        </w:rPr>
+      </w:pPr>
+      <w:r>
+        <w:rPr>
+          <w:rFonts w:ascii="Times New Roman" w:hAnsi="Times New Roman"/>
+          <w:b/>
+          <w:sz w:val="24"/>
+          <w:szCs w:val="24"/>
+        </w:rPr>
+        <w:t>Batasan Masalah</w:t>
+      </w:r>
+    </w:p>
+    <w:p>
+      <w:pPr>
+        <w:spacing w:line="360" w:lineRule="auto"/>
+        <w:ind w:firstLine="720"/>
+        <w:jc w:val="both"/>
+        <w:rPr>
+          <w:rFonts w:ascii="Times New Roman" w:hAnsi="Times New Roman"/>
+          <w:sz w:val="24"/>
+          <w:szCs w:val="24"/>
+        </w:rPr>
+      </w:pPr>
+      <w:r>
+        <w:rPr>
+          <w:rFonts w:ascii="Times New Roman" w:hAnsi="Times New Roman"/>
+          <w:sz w:val="24"/>
+          <w:szCs w:val="24"/>
+        </w:rPr>
+        <w:t xml:space="preserve">Agar pembahasan dalam penulisan ini lebih terarah pada tujuan yang ingin dicapai, maka batasan masalah dalam penulisan ini </w:t>
+      </w:r>
+      <w:r>
+        <w:rPr>
+          <w:rFonts w:ascii="Times New Roman" w:hAnsi="Times New Roman"/>
+          <w:sz w:val="24"/>
+          <w:szCs w:val="24"/>
+        </w:rPr>
+        <w:t xml:space="preserve">menganggap setiap </w:t>
+      </w:r>
+      <w:r>
+        <w:rPr>
+          <w:rFonts w:ascii="Times New Roman" w:hAnsi="Times New Roman"/>
+          <w:i/>
+          <w:sz w:val="24"/>
+          <w:szCs w:val="24"/>
+        </w:rPr>
+        <w:t>segment</w:t>
+      </w:r>
+      <w:r>
+        <w:rPr>
+          <w:rFonts w:ascii="Times New Roman" w:hAnsi="Times New Roman"/>
+          <w:sz w:val="24"/>
+          <w:szCs w:val="24"/>
+        </w:rPr>
+        <w:t xml:space="preserve"> tubuh memiliki massa jenis yang sama, </w:t>
+      </w:r>
+      <w:r>
+        <w:rPr>
+          <w:rFonts w:ascii="Times New Roman" w:hAnsi="Times New Roman"/>
+          <w:sz w:val="24"/>
+          <w:szCs w:val="24"/>
+        </w:rPr>
+        <w:t xml:space="preserve">penentuan massa setiap </w:t>
+      </w:r>
+      <w:r>
+        <w:rPr>
+          <w:rFonts w:ascii="Times New Roman" w:hAnsi="Times New Roman"/>
+          <w:i/>
+          <w:sz w:val="24"/>
+          <w:szCs w:val="24"/>
+        </w:rPr>
+        <w:t>segment</w:t>
+      </w:r>
+      <w:r>
+        <w:rPr>
+          <w:rFonts w:ascii="Times New Roman" w:hAnsi="Times New Roman"/>
+          <w:sz w:val="24"/>
+          <w:szCs w:val="24"/>
+        </w:rPr>
+        <w:t xml:space="preserve"> </w:t>
+      </w:r>
+      <w:r>
+        <w:rPr>
+          <w:rFonts w:ascii="Times New Roman" w:hAnsi="Times New Roman"/>
+          <w:sz w:val="24"/>
+          <w:szCs w:val="24"/>
+        </w:rPr>
+        <w:t xml:space="preserve">berdasarkan persentase terhadap massa total tubuh, penentuan titik pusat massa setiap </w:t>
+      </w:r>
+      <w:r>
+        <w:rPr>
+          <w:rFonts w:ascii="Times New Roman" w:hAnsi="Times New Roman"/>
+          <w:i/>
+          <w:sz w:val="24"/>
+          <w:szCs w:val="24"/>
+        </w:rPr>
+        <w:t>segment</w:t>
+      </w:r>
+      <w:r>
+        <w:rPr>
+          <w:rFonts w:ascii="Times New Roman" w:hAnsi="Times New Roman"/>
+          <w:sz w:val="24"/>
+          <w:szCs w:val="24"/>
+        </w:rPr>
+        <w:t xml:space="preserve"> berdasarkan persentase panjang dari </w:t>
+      </w:r>
+      <w:r>
+        <w:rPr>
+          <w:rFonts w:ascii="Times New Roman" w:hAnsi="Times New Roman"/>
+          <w:i/>
+          <w:sz w:val="24"/>
+          <w:szCs w:val="24"/>
+        </w:rPr>
+        <w:t>proximal end</w:t>
+      </w:r>
+      <w:r>
+        <w:rPr>
+          <w:rFonts w:ascii="Times New Roman" w:hAnsi="Times New Roman"/>
+          <w:sz w:val="24"/>
+          <w:szCs w:val="24"/>
+        </w:rPr>
+        <w:t xml:space="preserve"> terhadap panjang total </w:t>
+      </w:r>
+      <w:r>
+        <w:rPr>
+          <w:rFonts w:ascii="Times New Roman" w:hAnsi="Times New Roman"/>
+          <w:i/>
+          <w:sz w:val="24"/>
+          <w:szCs w:val="24"/>
+        </w:rPr>
+        <w:t>segment</w:t>
+      </w:r>
+      <w:r>
+        <w:rPr>
+          <w:rFonts w:ascii="Times New Roman" w:hAnsi="Times New Roman"/>
+          <w:sz w:val="24"/>
+          <w:szCs w:val="24"/>
+        </w:rPr>
+        <w:t xml:space="preserve"> terkait.</w:t>
+      </w:r>
+    </w:p>
+    <w:p>
+      <w:pPr>
+        <w:spacing w:line="360" w:lineRule="auto"/>
+        <w:jc w:val="both"/>
+        <w:rPr>
+          <w:rFonts w:ascii="Times New Roman" w:hAnsi="Times New Roman"/>
           <w:sz w:val="24"/>
           <w:szCs w:val="24"/>
         </w:rPr>
@@ -157,74 +706,6 @@
 
 <file path=word/footer2.xml><?xml version="1.0" encoding="utf-8"?>
 <w:ftr xmlns:wpc="http://schemas.microsoft.com/office/word/2010/wordprocessingCanvas" xmlns:cx="http://schemas.microsoft.com/office/drawing/2014/chartex" xmlns:mc="http://schemas.openxmlformats.org/markup-compatibility/2006" xmlns:o="urn:schemas-microsoft-com:office:office" xmlns:r="http://schemas.openxmlformats.org/officeDocument/2006/relationships" xmlns:m="http://schemas.openxmlformats.org/officeDocument/2006/math" xmlns:v="urn:schemas-microsoft-com:vml" xmlns:wp14="http://schemas.microsoft.com/office/word/2010/wordprocessingDrawing" xmlns:wp="http://schemas.openxmlformats.org/drawingml/2006/wordprocessingDrawing" xmlns:w10="urn:schemas-microsoft-com:office:word" xmlns:w="http://schemas.openxmlformats.org/wordprocessingml/2006/main" xmlns:w14="http://schemas.microsoft.com/office/word/2010/wordml" xmlns:w15="http://schemas.microsoft.com/office/word/2012/wordml" xmlns:w16se="http://schemas.microsoft.com/office/word/2015/wordml/symex" xmlns:wpg="http://schemas.microsoft.com/office/word/2010/wordprocessingGroup" xmlns:wpi="http://schemas.microsoft.com/office/word/2010/wordprocessingInk" xmlns:wne="http://schemas.microsoft.com/office/word/2006/wordml" xmlns:wps="http://schemas.microsoft.com/office/word/2010/wordprocessingShape" mc:Ignorable="w14 w15 w16se wp14">
-  <w:sdt>
-    <w:sdtPr>
-      <w:rPr>
-        <w:rFonts w:ascii="Times New Roman" w:hAnsi="Times New Roman"/>
-        <w:noProof w:val="0"/>
-        <w:sz w:val="24"/>
-      </w:rPr>
-      <w:id w:val="-774323743"/>
-      <w:docPartObj>
-        <w:docPartGallery w:val="Page Numbers (Bottom of Page)"/>
-        <w:docPartUnique/>
-      </w:docPartObj>
-    </w:sdtPr>
-    <w:sdtEndPr>
-      <w:rPr>
-        <w:noProof/>
-      </w:rPr>
-    </w:sdtEndPr>
-    <w:sdtContent>
-      <w:p>
-        <w:pPr>
-          <w:pStyle w:val="Footer"/>
-          <w:jc w:val="center"/>
-          <w:rPr>
-            <w:rFonts w:ascii="Times New Roman" w:hAnsi="Times New Roman"/>
-            <w:sz w:val="24"/>
-          </w:rPr>
-        </w:pPr>
-        <w:r>
-          <w:rPr>
-            <w:rFonts w:ascii="Times New Roman" w:hAnsi="Times New Roman"/>
-            <w:noProof w:val="0"/>
-            <w:sz w:val="24"/>
-          </w:rPr>
-          <w:fldChar w:fldCharType="begin"/>
-        </w:r>
-        <w:r>
-          <w:rPr>
-            <w:rFonts w:ascii="Times New Roman" w:hAnsi="Times New Roman"/>
-            <w:sz w:val="24"/>
-          </w:rPr>
-          <w:instrText xml:space="preserve"> PAGE   \* MERGEFORMAT </w:instrText>
-        </w:r>
-        <w:r>
-          <w:rPr>
-            <w:rFonts w:ascii="Times New Roman" w:hAnsi="Times New Roman"/>
-            <w:noProof w:val="0"/>
-            <w:sz w:val="24"/>
-          </w:rPr>
-          <w:fldChar w:fldCharType="separate"/>
-        </w:r>
-        <w:r>
-          <w:rPr>
-            <w:rFonts w:ascii="Times New Roman" w:hAnsi="Times New Roman"/>
-            <w:sz w:val="24"/>
-          </w:rPr>
-          <w:t>1</w:t>
-        </w:r>
-        <w:r>
-          <w:rPr>
-            <w:rFonts w:ascii="Times New Roman" w:hAnsi="Times New Roman"/>
-            <w:sz w:val="24"/>
-          </w:rPr>
-          <w:fldChar w:fldCharType="end"/>
-        </w:r>
-      </w:p>
-    </w:sdtContent>
-  </w:sdt>
   <w:p>
     <w:pPr>
       <w:pStyle w:val="Footer"/>
@@ -320,7 +801,7 @@
             <w:rFonts w:ascii="Times New Roman" w:hAnsi="Times New Roman"/>
             <w:sz w:val="24"/>
           </w:rPr>
-          <w:t>3</w:t>
+          <w:t>2</w:t>
         </w:r>
         <w:r>
           <w:rPr>
@@ -1394,7 +1875,6 @@
   <w:style w:type="character" w:default="1" w:styleId="DefaultParagraphFont">
     <w:name w:val="Default Paragraph Font"/>
     <w:uiPriority w:val="1"/>
-    <w:semiHidden/>
     <w:unhideWhenUsed/>
   </w:style>
   <w:style w:type="table" w:default="1" w:styleId="TableNormal">

</xml_diff>

<commit_message>
BAB1 selesai (menunggu revisi)
</commit_message>
<xml_diff>
--- a/BAB I.docx
+++ b/BAB I.docx
@@ -833,21 +833,16 @@
           <w:sz w:val="24"/>
           <w:szCs w:val="24"/>
         </w:rPr>
-        <w:t>Perancangan aplikasi menggunakan UML Activy Diagram sebagai berikut:</w:t>
-      </w:r>
-    </w:p>
-    <w:p>
-      <w:pPr>
-        <w:spacing w:line="360" w:lineRule="auto"/>
-        <w:jc w:val="both"/>
-        <w:rPr>
-          <w:rFonts w:ascii="Times New Roman" w:hAnsi="Times New Roman"/>
-          <w:sz w:val="24"/>
-          <w:szCs w:val="24"/>
-        </w:rPr>
-      </w:pPr>
-      <w:bookmarkStart w:id="0" w:name="_GoBack"/>
-      <w:bookmarkEnd w:id="0"/>
+        <w:t xml:space="preserve">Perancangan aplikasi menggunakan </w:t>
+      </w:r>
+      <w:r>
+        <w:rPr>
+          <w:rFonts w:ascii="Times New Roman" w:hAnsi="Times New Roman"/>
+          <w:sz w:val="24"/>
+          <w:szCs w:val="24"/>
+        </w:rPr>
+        <w:t>menggunakan UML Diagram dengan tipe Activity Diagram.</w:t>
+      </w:r>
     </w:p>
     <w:p>
       <w:pPr>
@@ -1006,23 +1001,7 @@
           <w:sz w:val="24"/>
           <w:szCs w:val="24"/>
         </w:rPr>
-        <w:t>Spesifikasi daripada perangkat keras yang digunakan oleh penulis</w:t>
-      </w:r>
-      <w:r>
-        <w:rPr>
-          <w:rFonts w:ascii="Times New Roman" w:hAnsi="Times New Roman"/>
-          <w:sz w:val="24"/>
-          <w:szCs w:val="24"/>
-        </w:rPr>
-        <w:t xml:space="preserve"> dalam membuat dan melakukan uji coba</w:t>
-      </w:r>
-      <w:r>
-        <w:rPr>
-          <w:rFonts w:ascii="Times New Roman" w:hAnsi="Times New Roman"/>
-          <w:sz w:val="24"/>
-          <w:szCs w:val="24"/>
-        </w:rPr>
-        <w:t xml:space="preserve"> adalah satu unit laptop dengan spesifikasi: CPU Intel I7 7700</w:t>
+        <w:t>Spesifikasi daripada perangkat keras yang digunakan oleh penulis dalam membuat dan melakukan uji coba adalah satu unit laptop dengan spesifikasi: CPU Intel I7 7700</w:t>
       </w:r>
       <w:r>
         <w:rPr>
@@ -1071,16 +1050,7 @@
           <w:sz w:val="24"/>
           <w:szCs w:val="24"/>
         </w:rPr>
-        <w:t xml:space="preserve"> yang disediakan oleh Universitas Gunadarma. Perangkat lunak yang digunakan meliputi Git, GitHub, Mozzila </w:t>
-      </w:r>
-      <w:r>
-        <w:rPr>
-          <w:rFonts w:ascii="Times New Roman" w:hAnsi="Times New Roman"/>
-          <w:sz w:val="24"/>
-          <w:szCs w:val="24"/>
-        </w:rPr>
-        <w:lastRenderedPageBreak/>
-        <w:t>Firefox, Microsoft Windows 10 Home, Visual Studio 15 2017 Community Edition, dan Microsoft Word 2016.</w:t>
+        <w:t xml:space="preserve"> yang disediakan oleh Universitas Gunadarma. Perangkat lunak yang digunakan meliputi Git, GitHub, Mozzila Firefox, Microsoft Windows 10 Home, Visual Studio 15 2017 Community Edition, dan Microsoft Word 2016.</w:t>
       </w:r>
     </w:p>
     <w:p>
@@ -1206,7 +1176,33 @@
           <w:sz w:val="24"/>
           <w:szCs w:val="24"/>
         </w:rPr>
-        <w:t>PERANCANGAN DAN IMPLEMENTASI, membahas perancangan tampilan, pembuatan aplikasi, uji coba aplikasi, serta spesifikasi komputer yang digunakan dalam membuat aplikasi.</w:t>
+        <w:t>PERANCANGAN DAN IMPLEMENTASI, membahas perancangan tampilan</w:t>
+      </w:r>
+      <w:r>
+        <w:rPr>
+          <w:rFonts w:ascii="Times New Roman" w:hAnsi="Times New Roman"/>
+          <w:sz w:val="24"/>
+          <w:szCs w:val="24"/>
+        </w:rPr>
+        <w:t xml:space="preserve"> aplikasi</w:t>
+      </w:r>
+      <w:r>
+        <w:rPr>
+          <w:rFonts w:ascii="Times New Roman" w:hAnsi="Times New Roman"/>
+          <w:sz w:val="24"/>
+          <w:szCs w:val="24"/>
+        </w:rPr>
+        <w:t>, pembuatan aplikasi, uji coba aplikas</w:t>
+      </w:r>
+      <w:bookmarkStart w:id="0" w:name="_GoBack"/>
+      <w:bookmarkEnd w:id="0"/>
+      <w:r>
+        <w:rPr>
+          <w:rFonts w:ascii="Times New Roman" w:hAnsi="Times New Roman"/>
+          <w:sz w:val="24"/>
+          <w:szCs w:val="24"/>
+        </w:rPr>
+        <w:t>i, serta spesifikasi komputer yang digunakan dalam membuat aplikasi.</w:t>
       </w:r>
     </w:p>
     <w:p>
@@ -1293,13 +1289,55 @@
 
 <file path=word/footer2.xml><?xml version="1.0" encoding="utf-8"?>
 <w:ftr xmlns:wpc="http://schemas.microsoft.com/office/word/2010/wordprocessingCanvas" xmlns:cx="http://schemas.microsoft.com/office/drawing/2014/chartex" xmlns:mc="http://schemas.openxmlformats.org/markup-compatibility/2006" xmlns:o="urn:schemas-microsoft-com:office:office" xmlns:r="http://schemas.openxmlformats.org/officeDocument/2006/relationships" xmlns:m="http://schemas.openxmlformats.org/officeDocument/2006/math" xmlns:v="urn:schemas-microsoft-com:vml" xmlns:wp14="http://schemas.microsoft.com/office/word/2010/wordprocessingDrawing" xmlns:wp="http://schemas.openxmlformats.org/drawingml/2006/wordprocessingDrawing" xmlns:w10="urn:schemas-microsoft-com:office:word" xmlns:w="http://schemas.openxmlformats.org/wordprocessingml/2006/main" xmlns:w14="http://schemas.microsoft.com/office/word/2010/wordml" xmlns:w15="http://schemas.microsoft.com/office/word/2012/wordml" xmlns:w16se="http://schemas.microsoft.com/office/word/2015/wordml/symex" xmlns:wpg="http://schemas.microsoft.com/office/word/2010/wordprocessingGroup" xmlns:wpi="http://schemas.microsoft.com/office/word/2010/wordprocessingInk" xmlns:wne="http://schemas.microsoft.com/office/word/2006/wordml" xmlns:wps="http://schemas.microsoft.com/office/word/2010/wordprocessingShape" mc:Ignorable="w14 w15 w16se wp14">
+  <w:sdt>
+    <w:sdtPr>
+      <w:rPr>
+        <w:noProof w:val="0"/>
+      </w:rPr>
+      <w:id w:val="-1021859750"/>
+      <w:docPartObj>
+        <w:docPartGallery w:val="Page Numbers (Bottom of Page)"/>
+        <w:docPartUnique/>
+      </w:docPartObj>
+    </w:sdtPr>
+    <w:sdtEndPr>
+      <w:rPr>
+        <w:noProof/>
+      </w:rPr>
+    </w:sdtEndPr>
+    <w:sdtContent>
+      <w:p>
+        <w:pPr>
+          <w:pStyle w:val="Footer"/>
+          <w:jc w:val="center"/>
+        </w:pPr>
+        <w:r>
+          <w:rPr>
+            <w:noProof w:val="0"/>
+          </w:rPr>
+          <w:fldChar w:fldCharType="begin"/>
+        </w:r>
+        <w:r>
+          <w:instrText xml:space="preserve"> PAGE   \* MERGEFORMAT </w:instrText>
+        </w:r>
+        <w:r>
+          <w:rPr>
+            <w:noProof w:val="0"/>
+          </w:rPr>
+          <w:fldChar w:fldCharType="separate"/>
+        </w:r>
+        <w:r>
+          <w:t>1</w:t>
+        </w:r>
+        <w:r>
+          <w:fldChar w:fldCharType="end"/>
+        </w:r>
+      </w:p>
+    </w:sdtContent>
+  </w:sdt>
   <w:p>
     <w:pPr>
       <w:pStyle w:val="Footer"/>
-      <w:rPr>
-        <w:rFonts w:ascii="Times New Roman" w:hAnsi="Times New Roman"/>
-        <w:sz w:val="24"/>
-      </w:rPr>
     </w:pPr>
   </w:p>
 </w:ftr>
@@ -1332,13 +1370,55 @@
 
 <file path=word/header1.xml><?xml version="1.0" encoding="utf-8"?>
 <w:hdr xmlns:wpc="http://schemas.microsoft.com/office/word/2010/wordprocessingCanvas" xmlns:cx="http://schemas.microsoft.com/office/drawing/2014/chartex" xmlns:mc="http://schemas.openxmlformats.org/markup-compatibility/2006" xmlns:o="urn:schemas-microsoft-com:office:office" xmlns:r="http://schemas.openxmlformats.org/officeDocument/2006/relationships" xmlns:m="http://schemas.openxmlformats.org/officeDocument/2006/math" xmlns:v="urn:schemas-microsoft-com:vml" xmlns:wp14="http://schemas.microsoft.com/office/word/2010/wordprocessingDrawing" xmlns:wp="http://schemas.openxmlformats.org/drawingml/2006/wordprocessingDrawing" xmlns:w10="urn:schemas-microsoft-com:office:word" xmlns:w="http://schemas.openxmlformats.org/wordprocessingml/2006/main" xmlns:w14="http://schemas.microsoft.com/office/word/2010/wordml" xmlns:w15="http://schemas.microsoft.com/office/word/2012/wordml" xmlns:w16se="http://schemas.microsoft.com/office/word/2015/wordml/symex" xmlns:wpg="http://schemas.microsoft.com/office/word/2010/wordprocessingGroup" xmlns:wpi="http://schemas.microsoft.com/office/word/2010/wordprocessingInk" xmlns:wne="http://schemas.microsoft.com/office/word/2006/wordml" xmlns:wps="http://schemas.microsoft.com/office/word/2010/wordprocessingShape" mc:Ignorable="w14 w15 w16se wp14">
+  <w:sdt>
+    <w:sdtPr>
+      <w:rPr>
+        <w:noProof w:val="0"/>
+      </w:rPr>
+      <w:id w:val="-563104467"/>
+      <w:docPartObj>
+        <w:docPartGallery w:val="Page Numbers (Top of Page)"/>
+        <w:docPartUnique/>
+      </w:docPartObj>
+    </w:sdtPr>
+    <w:sdtEndPr>
+      <w:rPr>
+        <w:noProof/>
+      </w:rPr>
+    </w:sdtEndPr>
+    <w:sdtContent>
+      <w:p>
+        <w:pPr>
+          <w:pStyle w:val="Header"/>
+          <w:jc w:val="right"/>
+        </w:pPr>
+        <w:r>
+          <w:rPr>
+            <w:noProof w:val="0"/>
+          </w:rPr>
+          <w:fldChar w:fldCharType="begin"/>
+        </w:r>
+        <w:r>
+          <w:instrText xml:space="preserve"> PAGE   \* MERGEFORMAT </w:instrText>
+        </w:r>
+        <w:r>
+          <w:rPr>
+            <w:noProof w:val="0"/>
+          </w:rPr>
+          <w:fldChar w:fldCharType="separate"/>
+        </w:r>
+        <w:r>
+          <w:t>2</w:t>
+        </w:r>
+        <w:r>
+          <w:fldChar w:fldCharType="end"/>
+        </w:r>
+      </w:p>
+    </w:sdtContent>
+  </w:sdt>
   <w:p>
     <w:pPr>
       <w:pStyle w:val="Header"/>
-      <w:rPr>
-        <w:rFonts w:ascii="Times New Roman" w:hAnsi="Times New Roman"/>
-        <w:sz w:val="24"/>
-      </w:rPr>
     </w:pPr>
   </w:p>
 </w:hdr>
@@ -2781,7 +2861,7 @@
 </file>
 
 <file path=customXml/itemProps1.xml><?xml version="1.0" encoding="utf-8"?>
-<ds:datastoreItem xmlns:ds="http://schemas.openxmlformats.org/officeDocument/2006/customXml" ds:itemID="{89433267-3D79-4D42-8AC1-6B5030FEA68B}">
+<ds:datastoreItem xmlns:ds="http://schemas.openxmlformats.org/officeDocument/2006/customXml" ds:itemID="{A86718D5-81F9-4DAB-B469-31E0D9F4FD61}">
   <ds:schemaRefs>
     <ds:schemaRef ds:uri="http://schemas.openxmlformats.org/officeDocument/2006/bibliography"/>
   </ds:schemaRefs>

</xml_diff>

<commit_message>
Perbaikan BAB 1 dan penambahan BAB 2
</commit_message>
<xml_diff>
--- a/BAB I.docx
+++ b/BAB I.docx
@@ -334,7 +334,23 @@
           <w:sz w:val="24"/>
           <w:szCs w:val="24"/>
         </w:rPr>
-        <w:t>tubuh manusia, maka titik pusat massa tubuh manusia dapat diperkirakan dengan melakukan perbandingan pusat massa setiap segment terhadap pusat massa total tubuh. Pendekatan diatas memungkinkan</w:t>
+        <w:t>tubuh manusia, maka titik pusat massa tubuh manusia dapat diperkirakan dengan melakukan perbandingan pusat massa setiap segment terhadap pusat massa total tubuh. Pendekatan di</w:t>
+      </w:r>
+      <w:r>
+        <w:rPr>
+          <w:rFonts w:ascii="Times New Roman" w:hAnsi="Times New Roman"/>
+          <w:sz w:val="24"/>
+          <w:szCs w:val="24"/>
+        </w:rPr>
+        <w:t xml:space="preserve"> </w:t>
+      </w:r>
+      <w:r>
+        <w:rPr>
+          <w:rFonts w:ascii="Times New Roman" w:hAnsi="Times New Roman"/>
+          <w:sz w:val="24"/>
+          <w:szCs w:val="24"/>
+        </w:rPr>
+        <w:t>atas memungkinkan</w:t>
       </w:r>
       <w:r>
         <w:rPr>
@@ -958,7 +974,15 @@
           <w:sz w:val="24"/>
           <w:szCs w:val="24"/>
         </w:rPr>
-        <w:t xml:space="preserve"> yang meliputi </w:t>
+        <w:t xml:space="preserve"> yang meliputi</w:t>
+      </w:r>
+      <w:r>
+        <w:rPr>
+          <w:rFonts w:ascii="Times New Roman" w:hAnsi="Times New Roman"/>
+          <w:sz w:val="24"/>
+          <w:szCs w:val="24"/>
+        </w:rPr>
+        <w:t xml:space="preserve"> OpenGL,</w:t>
       </w:r>
       <w:bookmarkStart w:id="0" w:name="_GoBack"/>
       <w:bookmarkEnd w:id="0"/>
@@ -968,7 +992,23 @@
           <w:sz w:val="24"/>
           <w:szCs w:val="24"/>
         </w:rPr>
-        <w:t xml:space="preserve">Windows Header,  GLUT, dan ImGUI. </w:t>
+        <w:t xml:space="preserve"> </w:t>
+      </w:r>
+      <w:r>
+        <w:rPr>
+          <w:rFonts w:ascii="Times New Roman" w:hAnsi="Times New Roman"/>
+          <w:sz w:val="24"/>
+          <w:szCs w:val="24"/>
+        </w:rPr>
+        <w:t xml:space="preserve">GLFW, GLSL </w:t>
+      </w:r>
+      <w:r>
+        <w:rPr>
+          <w:rFonts w:ascii="Times New Roman" w:hAnsi="Times New Roman"/>
+          <w:sz w:val="24"/>
+          <w:szCs w:val="24"/>
+        </w:rPr>
+        <w:t xml:space="preserve">, dan ImGUI. </w:t>
       </w:r>
       <w:r>
         <w:rPr>
@@ -1198,7 +1238,23 @@
           <w:sz w:val="24"/>
           <w:szCs w:val="24"/>
         </w:rPr>
-        <w:t>Adapun sistematika penulisan yang digunakan dalam penulisan ini adalah sebagai berikut :</w:t>
+        <w:t>Adapun sistematika penulisan yang digunakan dalam penul</w:t>
+      </w:r>
+      <w:r>
+        <w:rPr>
+          <w:rFonts w:ascii="Times New Roman" w:hAnsi="Times New Roman"/>
+          <w:sz w:val="24"/>
+          <w:szCs w:val="24"/>
+        </w:rPr>
+        <w:t>isan ini adalah sebagai berikut</w:t>
+      </w:r>
+      <w:r>
+        <w:rPr>
+          <w:rFonts w:ascii="Times New Roman" w:hAnsi="Times New Roman"/>
+          <w:sz w:val="24"/>
+          <w:szCs w:val="24"/>
+        </w:rPr>
+        <w:t>:</w:t>
       </w:r>
     </w:p>
     <w:p>
@@ -2941,7 +2997,7 @@
 </file>
 
 <file path=customXml/itemProps1.xml><?xml version="1.0" encoding="utf-8"?>
-<ds:datastoreItem xmlns:ds="http://schemas.openxmlformats.org/officeDocument/2006/customXml" ds:itemID="{C79D48D8-0D44-4B81-B885-8207AEBC533A}">
+<ds:datastoreItem xmlns:ds="http://schemas.openxmlformats.org/officeDocument/2006/customXml" ds:itemID="{99524D21-4F8B-4901-9A80-D32CD74689B4}">
   <ds:schemaRefs>
     <ds:schemaRef ds:uri="http://schemas.openxmlformats.org/officeDocument/2006/bibliography"/>
   </ds:schemaRefs>

</xml_diff>